<commit_message>
fix: Correct Problem Description
</commit_message>
<xml_diff>
--- a/Homeworks/S1-98-99/CN1-S1-98-99-HW2.docx
+++ b/Homeworks/S1-98-99/CN1-S1-98-99-HW2.docx
@@ -2820,7 +2820,25 @@
           <w:rtl/>
           <w:lang w:bidi="fa-IR"/>
         </w:rPr>
-        <w:t xml:space="preserve"> فرض کنید هر بسته طول سرآیند </w:t>
+        <w:t xml:space="preserve"> </w:t>
+      </w:r>
+      <w:r>
+        <w:rPr>
+          <w:rFonts w:hint="cs"/>
+          <w:rtl/>
+          <w:lang w:bidi="fa-IR"/>
+        </w:rPr>
+        <w:t xml:space="preserve">در سوال ۷، </w:t>
+      </w:r>
+      <w:bookmarkStart w:id="0" w:name="_GoBack"/>
+      <w:bookmarkEnd w:id="0"/>
+      <w:r>
+        <w:rPr>
+          <w:rFonts w:hint="cs"/>
+          <w:rtl/>
+          <w:lang w:bidi="fa-IR"/>
+        </w:rPr>
+        <w:t xml:space="preserve">فرض کنید هر بسته طول سرآیند </w:t>
       </w:r>
       <w:r>
         <w:rPr>
@@ -11750,7 +11768,11 @@
         </mc:Choice>
         <mc:Fallback>
           <w:pict>
-            <v:shape w14:anchorId="5E989BA3" id="Text Box 6" o:spid="_x0000_s1029" type="#_x0000_t202" style="position:absolute;left:0;text-align:left;margin-left:64pt;margin-top:19.2pt;width:74.25pt;height:117pt;z-index:251681280;visibility:visible;mso-wrap-style:square;mso-width-percent:0;mso-height-percent:0;mso-wrap-distance-left:9pt;mso-wrap-distance-top:0;mso-wrap-distance-right:9pt;mso-wrap-distance-bottom:0;mso-position-horizontal:absolute;mso-position-horizontal-relative:margin;mso-position-vertical:absolute;mso-position-vertical-relative:text;mso-width-percent:0;mso-height-percent:0;mso-width-relative:margin;mso-height-relative:margin;v-text-anchor:top" o:gfxdata="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" filled="f" stroked="f" strokeweight=".5pt">
+            <v:shapetype w14:anchorId="5E989BA3" id="_x0000_t202" coordsize="21600,21600" o:spt="202" path="m,l,21600r21600,l21600,xe">
+              <v:stroke joinstyle="miter"/>
+              <v:path gradientshapeok="t" o:connecttype="rect"/>
+            </v:shapetype>
+            <v:shape id="Text Box 6" o:spid="_x0000_s1029" type="#_x0000_t202" style="position:absolute;left:0;text-align:left;margin-left:64pt;margin-top:19.2pt;width:74.25pt;height:117pt;z-index:251681280;visibility:visible;mso-wrap-style:square;mso-width-percent:0;mso-height-percent:0;mso-wrap-distance-left:9pt;mso-wrap-distance-top:0;mso-wrap-distance-right:9pt;mso-wrap-distance-bottom:0;mso-position-horizontal:absolute;mso-position-horizontal-relative:margin;mso-position-vertical:absolute;mso-position-vertical-relative:text;mso-width-percent:0;mso-height-percent:0;mso-width-relative:margin;mso-height-relative:margin;v-text-anchor:top" o:gfxdata="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" filled="f" stroked="f" strokeweight=".5pt">
               <v:textbox>
                 <w:txbxContent>
                   <w:tbl>
@@ -14363,21 +14385,7 @@
                               <w:rtl/>
                               <w:lang w:bidi="fa-IR"/>
                             </w:rPr>
-                            <w:t>جویی در کاغذ تکالیف را یا دو رو پرینت بگیرید و یا از کاغذهای باطله یک رو سفید استفاده ک</w:t>
-                          </w:r>
-                          <w:bookmarkStart w:id="0" w:name="_GoBack"/>
-                          <w:bookmarkEnd w:id="0"/>
-                          <w:r>
-                            <w:rPr>
-                              <w:rFonts w:cs="B Traffic" w:hint="cs"/>
-                              <w:b/>
-                              <w:bCs/>
-                              <w:sz w:val="14"/>
-                              <w:szCs w:val="14"/>
-                              <w:rtl/>
-                              <w:lang w:bidi="fa-IR"/>
-                            </w:rPr>
-                            <w:t>نید.</w:t>
+                            <w:t>جویی در کاغذ تکالیف را یا دو رو پرینت بگیرید و یا از کاغذهای باطله یک رو سفید استفاده کنید.</w:t>
                           </w:r>
                         </w:p>
                       </w:txbxContent>
@@ -14736,7 +14744,7 @@
         <v:path o:extrusionok="f" gradientshapeok="t" o:connecttype="rect"/>
         <o:lock v:ext="edit" aspectratio="t"/>
       </v:shapetype>
-      <v:shape id="_x0000_i1067" type="#_x0000_t75" style="width:14.25pt;height:14.25pt" o:bullet="t">
+      <v:shape id="_x0000_i1027" type="#_x0000_t75" style="width:14.25pt;height:14.25pt" o:bullet="t">
         <v:imagedata r:id="rId1" o:title="mso4629"/>
       </v:shape>
     </w:pict>
@@ -18141,7 +18149,7 @@
 </file>
 
 <file path=customXml/itemProps1.xml><?xml version="1.0" encoding="utf-8"?>
-<ds:datastoreItem xmlns:ds="http://schemas.openxmlformats.org/officeDocument/2006/customXml" ds:itemID="{BC1A6B14-2CB3-46AF-93F1-DAF0E295F567}">
+<ds:datastoreItem xmlns:ds="http://schemas.openxmlformats.org/officeDocument/2006/customXml" ds:itemID="{442F4668-32F7-4D8C-B801-D92852AF9BDC}">
   <ds:schemaRefs>
     <ds:schemaRef ds:uri="http://schemas.openxmlformats.org/officeDocument/2006/bibliography"/>
   </ds:schemaRefs>

</xml_diff>

<commit_message>
fix: Correct Problem Reference
</commit_message>
<xml_diff>
--- a/Homeworks/S1-98-99/CN1-S1-98-99-HW2.docx
+++ b/Homeworks/S1-98-99/CN1-S1-98-99-HW2.docx
@@ -2610,7 +2610,25 @@
           <w:rtl/>
           <w:lang w:bidi="fa-IR"/>
         </w:rPr>
-        <w:t xml:space="preserve">: در سوال ۶ در صورتی که تاخیر انتشار برابر با ۲۵۰ میلی ثانیه باشد. زمان رسیدن پیام از مبدا به مقصد را با و بدون در نظر گرفتن </w:t>
+        <w:t xml:space="preserve">: در سوال </w:t>
+      </w:r>
+      <w:r>
+        <w:rPr>
+          <w:rFonts w:hint="cs"/>
+          <w:rtl/>
+          <w:lang w:bidi="fa-IR"/>
+        </w:rPr>
+        <w:t>۷</w:t>
+      </w:r>
+      <w:bookmarkStart w:id="0" w:name="_GoBack"/>
+      <w:bookmarkEnd w:id="0"/>
+      <w:r>
+        <w:rPr>
+          <w:rFonts w:hint="cs"/>
+          <w:rtl/>
+          <w:lang w:bidi="fa-IR"/>
+        </w:rPr>
+        <w:t xml:space="preserve"> در صورتی که تاخیر انتشار برابر با ۲۵۰ میلی ثانیه باشد. زمان رسیدن پیام از مبدا به مقصد را با و بدون در نظر گرفتن </w:t>
       </w:r>
       <w:r>
         <w:rPr>
@@ -2830,8 +2848,6 @@
         </w:rPr>
         <w:t xml:space="preserve">در سوال ۷، </w:t>
       </w:r>
-      <w:bookmarkStart w:id="0" w:name="_GoBack"/>
-      <w:bookmarkEnd w:id="0"/>
       <w:r>
         <w:rPr>
           <w:rFonts w:hint="cs"/>
@@ -18149,7 +18165,7 @@
 </file>
 
 <file path=customXml/itemProps1.xml><?xml version="1.0" encoding="utf-8"?>
-<ds:datastoreItem xmlns:ds="http://schemas.openxmlformats.org/officeDocument/2006/customXml" ds:itemID="{442F4668-32F7-4D8C-B801-D92852AF9BDC}">
+<ds:datastoreItem xmlns:ds="http://schemas.openxmlformats.org/officeDocument/2006/customXml" ds:itemID="{F9EB43CF-DA2C-4249-A46A-E0EC3A49DD6E}">
   <ds:schemaRefs>
     <ds:schemaRef ds:uri="http://schemas.openxmlformats.org/officeDocument/2006/bibliography"/>
   </ds:schemaRefs>

</xml_diff>